<commit_message>
Update progress-report and thesis
</commit_message>
<xml_diff>
--- a/BanHangThoiTrangMVC/progress-report/Báo cáo tiến độ tuần 1 (22t9-28t9).docx
+++ b/BanHangThoiTrangMVC/progress-report/Báo cáo tiến độ tuần 1 (22t9-28t9).docx
@@ -719,7 +719,6 @@
           <w:lang w:val="en-US"/>
         </w:rPr>
         <w:tab/>
-        <w:t>Kính gửi:</w:t>
       </w:r>
       <w:r>
         <w:rPr>
@@ -730,6 +729,17 @@
           <w:iCs/>
           <w:lang w:val="en-US"/>
         </w:rPr>
+        <w:t>Kính gửi:</w:t>
+      </w:r>
+      <w:r>
+        <w:rPr>
+          <w:rFonts w:hint="default"/>
+          <w:b w:val="0"/>
+          <w:bCs w:val="0"/>
+          <w:i/>
+          <w:iCs/>
+          <w:lang w:val="en-US"/>
+        </w:rPr>
         <w:tab/>
       </w:r>
       <w:r>
@@ -741,7 +751,7 @@
           <w:iCs w:val="0"/>
           <w:lang w:val="en-US"/>
         </w:rPr>
-        <w:t>Thầy TS. Nguyễn Nhứt Lam.</w:t>
+        <w:t>Thầy TS. Nguyễn Nhứt Lam</w:t>
       </w:r>
     </w:p>
     <w:p>
@@ -784,7 +794,17 @@
           <w:lang w:val="en-US"/>
         </w:rPr>
         <w:tab/>
-        <w:t>Thầy/Cô trong Hội đồng.</w:t>
+      </w:r>
+      <w:r>
+        <w:rPr>
+          <w:rFonts w:hint="default"/>
+          <w:b w:val="0"/>
+          <w:bCs w:val="0"/>
+          <w:i w:val="0"/>
+          <w:iCs w:val="0"/>
+          <w:lang w:val="en-US"/>
+        </w:rPr>
+        <w:t>Thầy/Cô trong Hội đồng</w:t>
       </w:r>
     </w:p>
     <w:p>
@@ -884,6 +904,7 @@
         <w:pageBreakBefore w:val="0"/>
         <w:widowControl/>
         <w:numPr>
+          <w:ilvl w:val="0"/>
           <w:numId w:val="0"/>
         </w:numPr>
         <w:tabs>
@@ -930,6 +951,7 @@
         <w:pageBreakBefore w:val="0"/>
         <w:widowControl/>
         <w:numPr>
+          <w:ilvl w:val="0"/>
           <w:numId w:val="0"/>
         </w:numPr>
         <w:tabs>
@@ -976,6 +998,7 @@
         <w:pageBreakBefore w:val="0"/>
         <w:widowControl/>
         <w:numPr>
+          <w:ilvl w:val="0"/>
           <w:numId w:val="0"/>
         </w:numPr>
         <w:tabs>
@@ -1022,6 +1045,56 @@
         <w:pageBreakBefore w:val="0"/>
         <w:widowControl/>
         <w:numPr>
+          <w:ilvl w:val="0"/>
+          <w:numId w:val="0"/>
+        </w:numPr>
+        <w:tabs>
+          <w:tab w:val="left" w:pos="3640"/>
+        </w:tabs>
+        <w:kinsoku/>
+        <w:wordWrap/>
+        <w:overflowPunct/>
+        <w:topLinePunct w:val="0"/>
+        <w:autoSpaceDE/>
+        <w:autoSpaceDN/>
+        <w:bidi w:val="0"/>
+        <w:adjustRightInd/>
+        <w:snapToGrid/>
+        <w:spacing w:before="120" w:after="120" w:line="360" w:lineRule="auto"/>
+        <w:ind w:leftChars="300"/>
+        <w:jc w:val="both"/>
+        <w:textAlignment w:val="auto"/>
+        <w:rPr>
+          <w:rFonts w:hint="default"/>
+          <w:b w:val="0"/>
+          <w:bCs w:val="0"/>
+          <w:i w:val="0"/>
+          <w:iCs w:val="0"/>
+          <w:lang w:val="en-US"/>
+        </w:rPr>
+      </w:pPr>
+      <w:r>
+        <w:rPr>
+          <w:rFonts w:hint="default"/>
+          <w:b w:val="0"/>
+          <w:bCs w:val="0"/>
+          <w:i w:val="0"/>
+          <w:iCs w:val="0"/>
+          <w:lang w:val="en-US"/>
+        </w:rPr>
+        <w:t>- Lớp: DT23TTK10</w:t>
+      </w:r>
+      <w:bookmarkStart w:id="0" w:name="_GoBack"/>
+      <w:bookmarkEnd w:id="0"/>
+    </w:p>
+    <w:p>
+      <w:pPr>
+        <w:keepNext w:val="0"/>
+        <w:keepLines w:val="0"/>
+        <w:pageBreakBefore w:val="0"/>
+        <w:widowControl/>
+        <w:numPr>
+          <w:ilvl w:val="0"/>
           <w:numId w:val="0"/>
         </w:numPr>
         <w:tabs>
@@ -1115,6 +1188,7 @@
         <w:pageBreakBefore w:val="0"/>
         <w:widowControl/>
         <w:numPr>
+          <w:ilvl w:val="0"/>
           <w:numId w:val="0"/>
         </w:numPr>
         <w:tabs>
@@ -1239,6 +1313,12 @@
             <w:insideH w:val="single" w:color="auto" w:sz="4" w:space="0"/>
             <w:insideV w:val="single" w:color="auto" w:sz="4" w:space="0"/>
           </w:tblBorders>
+          <w:tblCellMar>
+            <w:top w:w="0" w:type="dxa"/>
+            <w:left w:w="108" w:type="dxa"/>
+            <w:bottom w:w="0" w:type="dxa"/>
+            <w:right w:w="108" w:type="dxa"/>
+          </w:tblCellMar>
         </w:tblPrEx>
         <w:trPr>
           <w:tblHeader/>
@@ -1660,8 +1740,6 @@
             <w:r>
               <w:t>- .gitattributes</w:t>
             </w:r>
-            <w:bookmarkStart w:id="0" w:name="_GoBack"/>
-            <w:bookmarkEnd w:id="0"/>
           </w:p>
           <w:p>
             <w:pPr>
@@ -2364,6 +2442,7 @@
         <w:pageBreakBefore w:val="0"/>
         <w:widowControl/>
         <w:numPr>
+          <w:ilvl w:val="0"/>
           <w:numId w:val="0"/>
         </w:numPr>
         <w:tabs>
@@ -2401,6 +2480,232 @@
           <w:lang w:val="en-US"/>
         </w:rPr>
         <w:t>- Tiếp tục chỉnh sửa, thay đổi, update các file, thư mục có liên quan của đồ án trong thời gian tiếp theo.</w:t>
+      </w:r>
+    </w:p>
+    <w:p>
+      <w:pPr>
+        <w:keepNext w:val="0"/>
+        <w:keepLines w:val="0"/>
+        <w:pageBreakBefore w:val="0"/>
+        <w:widowControl/>
+        <w:numPr>
+          <w:ilvl w:val="0"/>
+          <w:numId w:val="0"/>
+        </w:numPr>
+        <w:tabs>
+          <w:tab w:val="left" w:pos="3640"/>
+        </w:tabs>
+        <w:kinsoku/>
+        <w:wordWrap w:val="0"/>
+        <w:overflowPunct/>
+        <w:topLinePunct w:val="0"/>
+        <w:autoSpaceDE/>
+        <w:autoSpaceDN/>
+        <w:bidi w:val="0"/>
+        <w:adjustRightInd/>
+        <w:snapToGrid/>
+        <w:spacing w:before="120" w:after="120" w:line="360" w:lineRule="auto"/>
+        <w:ind w:left="0" w:leftChars="0" w:firstLine="780" w:firstLineChars="300"/>
+        <w:jc w:val="center"/>
+        <w:textAlignment w:val="auto"/>
+        <w:rPr>
+          <w:rFonts w:hint="default"/>
+          <w:b/>
+          <w:bCs/>
+          <w:i w:val="0"/>
+          <w:iCs w:val="0"/>
+          <w:lang w:val="en-US"/>
+        </w:rPr>
+      </w:pPr>
+      <w:r>
+        <w:rPr>
+          <w:rFonts w:hint="default"/>
+          <w:i/>
+          <w:iCs/>
+          <w:lang w:val="en-US"/>
+        </w:rPr>
+        <w:tab/>
+      </w:r>
+      <w:r>
+        <w:rPr>
+          <w:rFonts w:hint="default"/>
+          <w:i/>
+          <w:iCs/>
+          <w:lang w:val="en-US"/>
+        </w:rPr>
+        <w:tab/>
+      </w:r>
+      <w:r>
+        <w:rPr>
+          <w:rFonts w:hint="default"/>
+          <w:i/>
+          <w:iCs/>
+          <w:lang w:val="en-US"/>
+        </w:rPr>
+        <w:tab/>
+      </w:r>
+      <w:r>
+        <w:rPr>
+          <w:rFonts w:hint="default"/>
+          <w:b/>
+          <w:bCs/>
+          <w:i w:val="0"/>
+          <w:iCs w:val="0"/>
+          <w:lang w:val="en-US"/>
+        </w:rPr>
+        <w:t>SINH VIÊN BÁO CÁO</w:t>
+      </w:r>
+    </w:p>
+    <w:p>
+      <w:pPr>
+        <w:keepNext w:val="0"/>
+        <w:keepLines w:val="0"/>
+        <w:pageBreakBefore w:val="0"/>
+        <w:widowControl/>
+        <w:numPr>
+          <w:ilvl w:val="0"/>
+          <w:numId w:val="0"/>
+        </w:numPr>
+        <w:tabs>
+          <w:tab w:val="left" w:pos="3640"/>
+        </w:tabs>
+        <w:kinsoku/>
+        <w:wordWrap w:val="0"/>
+        <w:overflowPunct/>
+        <w:topLinePunct w:val="0"/>
+        <w:autoSpaceDE/>
+        <w:autoSpaceDN/>
+        <w:bidi w:val="0"/>
+        <w:adjustRightInd/>
+        <w:snapToGrid/>
+        <w:spacing w:before="120" w:after="120" w:line="360" w:lineRule="auto"/>
+        <w:ind w:left="0" w:leftChars="0" w:firstLine="780" w:firstLineChars="300"/>
+        <w:jc w:val="center"/>
+        <w:textAlignment w:val="auto"/>
+        <w:rPr>
+          <w:rFonts w:hint="default"/>
+          <w:b/>
+          <w:bCs/>
+          <w:i w:val="0"/>
+          <w:iCs w:val="0"/>
+          <w:lang w:val="en-US"/>
+        </w:rPr>
+      </w:pPr>
+    </w:p>
+    <w:p>
+      <w:pPr>
+        <w:keepNext w:val="0"/>
+        <w:keepLines w:val="0"/>
+        <w:pageBreakBefore w:val="0"/>
+        <w:widowControl/>
+        <w:numPr>
+          <w:ilvl w:val="0"/>
+          <w:numId w:val="0"/>
+        </w:numPr>
+        <w:tabs>
+          <w:tab w:val="left" w:pos="3640"/>
+        </w:tabs>
+        <w:kinsoku/>
+        <w:wordWrap w:val="0"/>
+        <w:overflowPunct/>
+        <w:topLinePunct w:val="0"/>
+        <w:autoSpaceDE/>
+        <w:autoSpaceDN/>
+        <w:bidi w:val="0"/>
+        <w:adjustRightInd/>
+        <w:snapToGrid/>
+        <w:spacing w:before="120" w:after="120" w:line="360" w:lineRule="auto"/>
+        <w:ind w:left="0" w:leftChars="0" w:firstLine="780" w:firstLineChars="300"/>
+        <w:jc w:val="center"/>
+        <w:textAlignment w:val="auto"/>
+        <w:rPr>
+          <w:rFonts w:hint="default"/>
+          <w:b/>
+          <w:bCs/>
+          <w:i w:val="0"/>
+          <w:iCs w:val="0"/>
+          <w:lang w:val="en-US"/>
+        </w:rPr>
+      </w:pPr>
+    </w:p>
+    <w:p>
+      <w:pPr>
+        <w:keepNext w:val="0"/>
+        <w:keepLines w:val="0"/>
+        <w:pageBreakBefore w:val="0"/>
+        <w:widowControl/>
+        <w:numPr>
+          <w:ilvl w:val="0"/>
+          <w:numId w:val="0"/>
+        </w:numPr>
+        <w:tabs>
+          <w:tab w:val="left" w:pos="3640"/>
+        </w:tabs>
+        <w:kinsoku/>
+        <w:wordWrap w:val="0"/>
+        <w:overflowPunct/>
+        <w:topLinePunct w:val="0"/>
+        <w:autoSpaceDE/>
+        <w:autoSpaceDN/>
+        <w:bidi w:val="0"/>
+        <w:adjustRightInd/>
+        <w:snapToGrid/>
+        <w:spacing w:before="120" w:after="120" w:line="360" w:lineRule="auto"/>
+        <w:ind w:left="0" w:leftChars="0" w:firstLine="780" w:firstLineChars="300"/>
+        <w:jc w:val="center"/>
+        <w:textAlignment w:val="auto"/>
+        <w:rPr>
+          <w:rFonts w:hint="default"/>
+          <w:b/>
+          <w:bCs/>
+          <w:i w:val="0"/>
+          <w:iCs w:val="0"/>
+          <w:lang w:val="en-US"/>
+        </w:rPr>
+      </w:pPr>
+      <w:r>
+        <w:rPr>
+          <w:rFonts w:hint="default"/>
+          <w:b/>
+          <w:bCs/>
+          <w:i w:val="0"/>
+          <w:iCs w:val="0"/>
+          <w:lang w:val="en-US"/>
+        </w:rPr>
+        <w:tab/>
+      </w:r>
+      <w:r>
+        <w:rPr>
+          <w:rFonts w:hint="default"/>
+          <w:b/>
+          <w:bCs/>
+          <w:i w:val="0"/>
+          <w:iCs w:val="0"/>
+          <w:lang w:val="en-US"/>
+        </w:rPr>
+        <w:tab/>
+      </w:r>
+      <w:r>
+        <w:rPr>
+          <w:rFonts w:hint="default"/>
+          <w:b/>
+          <w:bCs/>
+          <w:i w:val="0"/>
+          <w:iCs w:val="0"/>
+          <w:lang w:val="en-US"/>
+        </w:rPr>
+        <w:tab/>
+      </w:r>
+      <w:r>
+        <w:rPr>
+          <w:rFonts w:hint="default"/>
+          <w:b/>
+          <w:bCs/>
+          <w:i w:val="0"/>
+          <w:iCs w:val="0"/>
+          <w:lang w:val="en-US"/>
+        </w:rPr>
+        <w:t xml:space="preserve"> Võ Quang Thịnh</w:t>
       </w:r>
     </w:p>
     <w:p>
@@ -2428,55 +2733,6 @@
           <w:lang w:val="en-US"/>
         </w:rPr>
       </w:pPr>
-      <w:r>
-        <w:rPr>
-          <w:rFonts w:hint="default"/>
-          <w:i/>
-          <w:iCs/>
-          <w:lang w:val="en-US"/>
-        </w:rPr>
-        <w:tab/>
-        <w:t/>
-      </w:r>
-      <w:r>
-        <w:rPr>
-          <w:rFonts w:hint="default"/>
-          <w:i/>
-          <w:iCs/>
-          <w:lang w:val="en-US"/>
-        </w:rPr>
-        <w:tab/>
-        <w:t/>
-      </w:r>
-      <w:r>
-        <w:rPr>
-          <w:rFonts w:hint="default"/>
-          <w:i/>
-          <w:iCs/>
-          <w:lang w:val="en-US"/>
-        </w:rPr>
-        <w:tab/>
-        <w:t/>
-      </w:r>
-      <w:r>
-        <w:rPr>
-          <w:rFonts w:hint="default"/>
-          <w:i/>
-          <w:iCs/>
-          <w:lang w:val="en-US"/>
-        </w:rPr>
-        <w:tab/>
-        <w:t/>
-      </w:r>
-      <w:r>
-        <w:rPr>
-          <w:rFonts w:hint="default"/>
-          <w:i/>
-          <w:iCs/>
-          <w:lang w:val="en-US"/>
-        </w:rPr>
-        <w:tab/>
-      </w:r>
     </w:p>
     <w:sectPr>
       <w:footerReference r:id="rId5" w:type="default"/>
@@ -2628,8 +2884,8 @@
     <w:lsdException w:uiPriority="99" w:name="Normal Indent"/>
     <w:lsdException w:uiPriority="99" w:name="footnote text"/>
     <w:lsdException w:uiPriority="99" w:name="annotation text"/>
-    <w:lsdException w:uiPriority="99" w:name="header"/>
-    <w:lsdException w:uiPriority="99" w:name="footer"/>
+    <w:lsdException w:qFormat="1" w:uiPriority="99" w:name="header"/>
+    <w:lsdException w:qFormat="1" w:uiPriority="99" w:name="footer"/>
     <w:lsdException w:uiPriority="99" w:name="index heading"/>
     <w:lsdException w:qFormat="1" w:uiPriority="35" w:name="caption"/>
     <w:lsdException w:uiPriority="99" w:name="table of figures"/>
@@ -2662,7 +2918,7 @@
     <w:lsdException w:qFormat="1" w:unhideWhenUsed="0" w:uiPriority="10" w:semiHidden="0" w:name="Title"/>
     <w:lsdException w:uiPriority="99" w:name="Closing"/>
     <w:lsdException w:uiPriority="99" w:name="Signature"/>
-    <w:lsdException w:uiPriority="1" w:name="Default Paragraph Font"/>
+    <w:lsdException w:qFormat="1" w:uiPriority="1" w:name="Default Paragraph Font"/>
     <w:lsdException w:uiPriority="99" w:name="Body Text"/>
     <w:lsdException w:uiPriority="99" w:name="Body Text Indent"/>
     <w:lsdException w:uiPriority="99" w:name="List Continue"/>
@@ -2700,7 +2956,7 @@
     <w:lsdException w:uiPriority="99" w:name="HTML Sample"/>
     <w:lsdException w:uiPriority="99" w:name="HTML Typewriter"/>
     <w:lsdException w:uiPriority="99" w:name="HTML Variable"/>
-    <w:lsdException w:uiPriority="99" w:name="Normal Table"/>
+    <w:lsdException w:qFormat="1" w:uiPriority="99" w:name="Normal Table"/>
     <w:lsdException w:uiPriority="99" w:name="annotation subject"/>
     <w:lsdException w:uiPriority="99" w:name="Table Simple 1"/>
     <w:lsdException w:uiPriority="99" w:name="Table Simple 2"/>
@@ -2745,7 +3001,7 @@
     <w:lsdException w:uiPriority="99" w:name="Table Web 2"/>
     <w:lsdException w:uiPriority="99" w:name="Table Web 3"/>
     <w:lsdException w:uiPriority="99" w:name="Balloon Text"/>
-    <w:lsdException w:unhideWhenUsed="0" w:uiPriority="59" w:semiHidden="0" w:name="Table Grid"/>
+    <w:lsdException w:qFormat="1" w:unhideWhenUsed="0" w:uiPriority="59" w:semiHidden="0" w:name="Table Grid"/>
     <w:lsdException w:uiPriority="99" w:name="Table Theme"/>
     <w:lsdException w:qFormat="1" w:unhideWhenUsed="0" w:uiPriority="60" w:semiHidden="0" w:name="Light Shading"/>
     <w:lsdException w:qFormat="1" w:unhideWhenUsed="0" w:uiPriority="61" w:semiHidden="0" w:name="Light List"/>
@@ -3091,12 +3347,14 @@
     <w:name w:val="Default Paragraph Font"/>
     <w:semiHidden/>
     <w:unhideWhenUsed/>
+    <w:qFormat/>
     <w:uiPriority w:val="1"/>
   </w:style>
   <w:style w:type="table" w:default="1" w:styleId="12">
     <w:name w:val="Normal Table"/>
     <w:semiHidden/>
     <w:unhideWhenUsed/>
+    <w:qFormat/>
     <w:uiPriority w:val="99"/>
     <w:tblPr>
       <w:tblCellMar>
@@ -3112,6 +3370,7 @@
     <w:basedOn w:val="1"/>
     <w:semiHidden/>
     <w:unhideWhenUsed/>
+    <w:qFormat/>
     <w:uiPriority w:val="99"/>
     <w:pPr>
       <w:tabs>
@@ -3131,6 +3390,7 @@
     <w:basedOn w:val="1"/>
     <w:semiHidden/>
     <w:unhideWhenUsed/>
+    <w:qFormat/>
     <w:uiPriority w:val="99"/>
     <w:pPr>
       <w:tabs>
@@ -3173,6 +3433,7 @@
   <w:style w:type="table" w:styleId="16">
     <w:name w:val="Table Grid"/>
     <w:basedOn w:val="12"/>
+    <w:qFormat/>
     <w:uiPriority w:val="59"/>
     <w:pPr>
       <w:spacing w:after="0" w:line="240" w:lineRule="auto"/>
@@ -3211,6 +3472,7 @@
     <w:name w:val="Heading 1 Char"/>
     <w:basedOn w:val="11"/>
     <w:link w:val="2"/>
+    <w:qFormat/>
     <w:uiPriority w:val="9"/>
     <w:rPr>
       <w:rFonts w:asciiTheme="majorHAnsi" w:hAnsiTheme="majorHAnsi" w:eastAsiaTheme="majorEastAsia" w:cstheme="majorBidi"/>
@@ -3224,6 +3486,7 @@
     <w:basedOn w:val="11"/>
     <w:link w:val="3"/>
     <w:semiHidden/>
+    <w:qFormat/>
     <w:uiPriority w:val="9"/>
     <w:rPr>
       <w:rFonts w:asciiTheme="majorHAnsi" w:hAnsiTheme="majorHAnsi" w:eastAsiaTheme="majorEastAsia" w:cstheme="majorBidi"/>
@@ -3237,6 +3500,7 @@
     <w:basedOn w:val="11"/>
     <w:link w:val="4"/>
     <w:semiHidden/>
+    <w:qFormat/>
     <w:uiPriority w:val="9"/>
     <w:rPr>
       <w:rFonts w:asciiTheme="minorHAnsi" w:hAnsiTheme="minorHAnsi" w:eastAsiaTheme="majorEastAsia" w:cstheme="majorBidi"/>
@@ -3250,6 +3514,7 @@
     <w:basedOn w:val="11"/>
     <w:link w:val="5"/>
     <w:semiHidden/>
+    <w:qFormat/>
     <w:uiPriority w:val="9"/>
     <w:rPr>
       <w:rFonts w:asciiTheme="minorHAnsi" w:hAnsiTheme="minorHAnsi" w:eastAsiaTheme="majorEastAsia" w:cstheme="majorBidi"/>
@@ -3263,6 +3528,7 @@
     <w:basedOn w:val="11"/>
     <w:link w:val="6"/>
     <w:semiHidden/>
+    <w:qFormat/>
     <w:uiPriority w:val="9"/>
     <w:rPr>
       <w:rFonts w:asciiTheme="minorHAnsi" w:hAnsiTheme="minorHAnsi" w:eastAsiaTheme="majorEastAsia" w:cstheme="majorBidi"/>
@@ -3274,6 +3540,7 @@
     <w:basedOn w:val="11"/>
     <w:link w:val="7"/>
     <w:semiHidden/>
+    <w:qFormat/>
     <w:uiPriority w:val="9"/>
     <w:rPr>
       <w:rFonts w:asciiTheme="minorHAnsi" w:hAnsiTheme="minorHAnsi" w:eastAsiaTheme="majorEastAsia" w:cstheme="majorBidi"/>
@@ -3295,6 +3562,7 @@
     <w:basedOn w:val="11"/>
     <w:link w:val="8"/>
     <w:semiHidden/>
+    <w:qFormat/>
     <w:uiPriority w:val="9"/>
     <w:rPr>
       <w:rFonts w:asciiTheme="minorHAnsi" w:hAnsiTheme="minorHAnsi" w:eastAsiaTheme="majorEastAsia" w:cstheme="majorBidi"/>
@@ -3314,6 +3582,7 @@
     <w:basedOn w:val="11"/>
     <w:link w:val="9"/>
     <w:semiHidden/>
+    <w:qFormat/>
     <w:uiPriority w:val="9"/>
     <w:rPr>
       <w:rFonts w:asciiTheme="minorHAnsi" w:hAnsiTheme="minorHAnsi" w:eastAsiaTheme="majorEastAsia" w:cstheme="majorBidi"/>
@@ -3335,6 +3604,7 @@
     <w:basedOn w:val="11"/>
     <w:link w:val="10"/>
     <w:semiHidden/>
+    <w:qFormat/>
     <w:uiPriority w:val="9"/>
     <w:rPr>
       <w:rFonts w:asciiTheme="minorHAnsi" w:hAnsiTheme="minorHAnsi" w:eastAsiaTheme="majorEastAsia" w:cstheme="majorBidi"/>
@@ -3353,6 +3623,7 @@
     <w:name w:val="Title Char"/>
     <w:basedOn w:val="11"/>
     <w:link w:val="17"/>
+    <w:qFormat/>
     <w:uiPriority w:val="10"/>
     <w:rPr>
       <w:rFonts w:asciiTheme="majorHAnsi" w:hAnsiTheme="majorHAnsi" w:eastAsiaTheme="majorEastAsia" w:cstheme="majorBidi"/>
@@ -3366,6 +3637,7 @@
     <w:name w:val="Subtitle Char"/>
     <w:basedOn w:val="11"/>
     <w:link w:val="15"/>
+    <w:qFormat/>
     <w:uiPriority w:val="11"/>
     <w:rPr>
       <w:rFonts w:asciiTheme="minorHAnsi" w:hAnsiTheme="minorHAnsi" w:eastAsiaTheme="majorEastAsia" w:cstheme="majorBidi"/>
@@ -3412,6 +3684,7 @@
     <w:name w:val="Quote Char"/>
     <w:basedOn w:val="11"/>
     <w:link w:val="29"/>
+    <w:qFormat/>
     <w:uiPriority w:val="29"/>
     <w:rPr>
       <w:i/>
@@ -3474,6 +3747,7 @@
     <w:name w:val="Intense Quote Char"/>
     <w:basedOn w:val="11"/>
     <w:link w:val="33"/>
+    <w:qFormat/>
     <w:uiPriority w:val="30"/>
     <w:rPr>
       <w:i/>

</xml_diff>